<commit_message>
CQRS: Get All SubscriptionServices of a user + getUserSubscriptionServices EndPoint
</commit_message>
<xml_diff>
--- a/Things Used.docx
+++ b/Things Used.docx
@@ -13,8 +13,6 @@
       <w:r>
         <w:t>Clean Architecture</w:t>
       </w:r>
-      <w:bookmarkStart w:id="0" w:name="_GoBack"/>
-      <w:bookmarkEnd w:id="0"/>
     </w:p>
     <w:p>
       <w:pPr>
@@ -93,6 +91,20 @@
       <w:r>
         <w:t xml:space="preserve"> </w:t>
       </w:r>
+    </w:p>
+    <w:p>
+      <w:pPr>
+        <w:pStyle w:val="Paragraphedeliste"/>
+        <w:numPr>
+          <w:ilvl w:val="0"/>
+          <w:numId w:val="1"/>
+        </w:numPr>
+      </w:pPr>
+      <w:r>
+        <w:t>OData for filtering and sorting.</w:t>
+      </w:r>
+      <w:bookmarkStart w:id="0" w:name="_GoBack"/>
+      <w:bookmarkEnd w:id="0"/>
     </w:p>
     <w:sectPr>
       <w:pgSz w:w="12240" w:h="15840"/>

</xml_diff>